<commit_message>
lesson 133 - saturday
</commit_message>
<xml_diff>
--- a/english_via_skype/solutions/doc/lesson_133_Thinking about options (1)_edit.docx
+++ b/english_via_skype/solutions/doc/lesson_133_Thinking about options (1)_edit.docx
@@ -8,17 +8,15 @@
           <w:noProof/>
           <w:sz w:val="32"/>
           <w:szCs w:val="32"/>
-          <w:lang w:eastAsia="pl-PL"/>
+          <w:lang w:val="en-US" w:eastAsia="pl-PL"/>
         </w:rPr>
       </w:pPr>
-      <w:bookmarkStart w:id="0" w:name="_GoBack"/>
-      <w:bookmarkEnd w:id="0"/>
       <w:r>
         <w:rPr>
           <w:noProof/>
           <w:sz w:val="32"/>
           <w:szCs w:val="32"/>
-          <w:lang w:eastAsia="pl-PL"/>
+          <w:lang w:val="en-US" w:eastAsia="pl-PL"/>
         </w:rPr>
         <w:t>Thinking about options</w:t>
       </w:r>
@@ -29,7 +27,7 @@
           <w:noProof/>
           <w:sz w:val="32"/>
           <w:szCs w:val="32"/>
-          <w:lang w:eastAsia="pl-PL"/>
+          <w:lang w:val="en-US" w:eastAsia="pl-PL"/>
         </w:rPr>
       </w:pPr>
     </w:p>
@@ -39,7 +37,7 @@
           <w:noProof/>
           <w:sz w:val="32"/>
           <w:szCs w:val="32"/>
-          <w:lang w:eastAsia="pl-PL"/>
+          <w:lang w:val="en-US" w:eastAsia="pl-PL"/>
         </w:rPr>
       </w:pPr>
       <w:r>
@@ -47,34 +45,16 @@
           <w:noProof/>
           <w:sz w:val="32"/>
           <w:szCs w:val="32"/>
-          <w:lang w:eastAsia="pl-PL"/>
+          <w:lang w:val="en-US" w:eastAsia="pl-PL"/>
         </w:rPr>
-        <w:t>, go for , a</w:t>
-      </w:r>
-      <w:r>
+        <w:t>, go for , alternatives , off  , all , move , options, pros , worth, made, along , advantages</w:t>
+      </w:r>
+    </w:p>
+    <w:p>
+      <w:pPr>
         <w:rPr>
           <w:noProof/>
-          <w:sz w:val="32"/>
-          <w:szCs w:val="32"/>
-          <w:lang w:eastAsia="pl-PL"/>
-        </w:rPr>
-        <w:t>lternatives</w:t>
-      </w:r>
-      <w:r>
-        <w:rPr>
-          <w:noProof/>
-          <w:sz w:val="32"/>
-          <w:szCs w:val="32"/>
-          <w:lang w:eastAsia="pl-PL"/>
-        </w:rPr>
-        <w:t xml:space="preserve"> , off  , all , move , options, pros , worth, made, along , advantages</w:t>
-      </w:r>
-    </w:p>
-    <w:p>
-      <w:pPr>
-        <w:rPr>
-          <w:noProof/>
-          <w:lang w:eastAsia="pl-PL"/>
+          <w:lang w:val="en-US" w:eastAsia="pl-PL"/>
         </w:rPr>
       </w:pPr>
     </w:p>
@@ -102,7 +82,7 @@
                     </pic:cNvPicPr>
                   </pic:nvPicPr>
                   <pic:blipFill>
-                    <a:blip r:embed="rId4">
+                    <a:blip r:embed="rId5">
                       <a:extLst>
                         <a:ext uri="{28A0092B-C50C-407E-A947-70E740481C1C}">
                           <a14:useLocalDpi xmlns:a14="http://schemas.microsoft.com/office/drawing/2010/main" val="0"/>
@@ -135,7 +115,158 @@
       </w:r>
     </w:p>
     <w:p/>
-    <w:p/>
+    <w:p>
+      <w:pPr>
+        <w:pStyle w:val="Akapitzlist"/>
+        <w:numPr>
+          <w:ilvl w:val="0"/>
+          <w:numId w:val="1"/>
+        </w:numPr>
+      </w:pPr>
+      <w:proofErr w:type="spellStart"/>
+      <w:r>
+        <w:t>Options</w:t>
+      </w:r>
+      <w:proofErr w:type="spellEnd"/>
+    </w:p>
+    <w:p>
+      <w:pPr>
+        <w:pStyle w:val="Akapitzlist"/>
+        <w:numPr>
+          <w:ilvl w:val="0"/>
+          <w:numId w:val="1"/>
+        </w:numPr>
+      </w:pPr>
+      <w:r>
+        <w:t>Off</w:t>
+      </w:r>
+    </w:p>
+    <w:p>
+      <w:pPr>
+        <w:pStyle w:val="Akapitzlist"/>
+        <w:numPr>
+          <w:ilvl w:val="0"/>
+          <w:numId w:val="1"/>
+        </w:numPr>
+      </w:pPr>
+      <w:proofErr w:type="spellStart"/>
+      <w:r>
+        <w:t>All</w:t>
+      </w:r>
+      <w:proofErr w:type="spellEnd"/>
+    </w:p>
+    <w:p>
+      <w:pPr>
+        <w:pStyle w:val="Akapitzlist"/>
+        <w:numPr>
+          <w:ilvl w:val="0"/>
+          <w:numId w:val="1"/>
+        </w:numPr>
+      </w:pPr>
+      <w:proofErr w:type="spellStart"/>
+      <w:r>
+        <w:t>Move</w:t>
+      </w:r>
+      <w:proofErr w:type="spellEnd"/>
+    </w:p>
+    <w:p>
+      <w:pPr>
+        <w:pStyle w:val="Akapitzlist"/>
+        <w:numPr>
+          <w:ilvl w:val="0"/>
+          <w:numId w:val="1"/>
+        </w:numPr>
+      </w:pPr>
+      <w:r>
+        <w:t>Pros</w:t>
+      </w:r>
+    </w:p>
+    <w:p>
+      <w:pPr>
+        <w:pStyle w:val="Akapitzlist"/>
+        <w:numPr>
+          <w:ilvl w:val="0"/>
+          <w:numId w:val="1"/>
+        </w:numPr>
+      </w:pPr>
+      <w:proofErr w:type="spellStart"/>
+      <w:r>
+        <w:t>Alternatives</w:t>
+      </w:r>
+      <w:proofErr w:type="spellEnd"/>
+    </w:p>
+    <w:p>
+      <w:pPr>
+        <w:pStyle w:val="Akapitzlist"/>
+        <w:numPr>
+          <w:ilvl w:val="0"/>
+          <w:numId w:val="1"/>
+        </w:numPr>
+      </w:pPr>
+      <w:proofErr w:type="spellStart"/>
+      <w:r>
+        <w:t>Advantages</w:t>
+      </w:r>
+      <w:proofErr w:type="spellEnd"/>
+    </w:p>
+    <w:p>
+      <w:pPr>
+        <w:pStyle w:val="Akapitzlist"/>
+        <w:numPr>
+          <w:ilvl w:val="0"/>
+          <w:numId w:val="1"/>
+        </w:numPr>
+      </w:pPr>
+      <w:proofErr w:type="spellStart"/>
+      <w:r>
+        <w:t>Worth</w:t>
+      </w:r>
+      <w:proofErr w:type="spellEnd"/>
+    </w:p>
+    <w:p>
+      <w:pPr>
+        <w:pStyle w:val="Akapitzlist"/>
+        <w:numPr>
+          <w:ilvl w:val="0"/>
+          <w:numId w:val="1"/>
+        </w:numPr>
+      </w:pPr>
+      <w:r>
+        <w:t>Go for</w:t>
+      </w:r>
+    </w:p>
+    <w:p>
+      <w:pPr>
+        <w:pStyle w:val="Akapitzlist"/>
+        <w:numPr>
+          <w:ilvl w:val="0"/>
+          <w:numId w:val="1"/>
+        </w:numPr>
+      </w:pPr>
+      <w:proofErr w:type="spellStart"/>
+      <w:r>
+        <w:t>Made</w:t>
+      </w:r>
+      <w:proofErr w:type="spellEnd"/>
+    </w:p>
+    <w:p>
+      <w:pPr>
+        <w:pStyle w:val="Akapitzlist"/>
+        <w:numPr>
+          <w:ilvl w:val="0"/>
+          <w:numId w:val="1"/>
+        </w:numPr>
+      </w:pPr>
+      <w:proofErr w:type="spellStart"/>
+      <w:r>
+        <w:t>Along</w:t>
+      </w:r>
+      <w:proofErr w:type="spellEnd"/>
+    </w:p>
+    <w:p>
+      <w:bookmarkStart w:id="0" w:name="_GoBack"/>
+      <w:bookmarkEnd w:id="0"/>
+    </w:p>
     <w:sectPr>
       <w:pgSz w:w="11906" w:h="16838"/>
       <w:pgMar w:top="1417" w:right="1417" w:bottom="1417" w:left="1417" w:header="708" w:footer="708" w:gutter="0"/>
@@ -144,6 +275,103 @@
     </w:sectPr>
   </w:body>
 </w:document>
+</file>
+
+<file path=word/numbering.xml><?xml version="1.0" encoding="utf-8"?>
+<w:numbering xmlns:wpc="http://schemas.microsoft.com/office/word/2010/wordprocessingCanvas" xmlns:mc="http://schemas.openxmlformats.org/markup-compatibility/2006" xmlns:o="urn:schemas-microsoft-com:office:office" xmlns:r="http://schemas.openxmlformats.org/officeDocument/2006/relationships" xmlns:m="http://schemas.openxmlformats.org/officeDocument/2006/math" xmlns:v="urn:schemas-microsoft-com:vml" xmlns:wp14="http://schemas.microsoft.com/office/word/2010/wordprocessingDrawing" xmlns:wp="http://schemas.openxmlformats.org/drawingml/2006/wordprocessingDrawing" xmlns:w10="urn:schemas-microsoft-com:office:word" xmlns:w="http://schemas.openxmlformats.org/wordprocessingml/2006/main" xmlns:w14="http://schemas.microsoft.com/office/word/2010/wordml" xmlns:w15="http://schemas.microsoft.com/office/word/2012/wordml" xmlns:wpg="http://schemas.microsoft.com/office/word/2010/wordprocessingGroup" xmlns:wpi="http://schemas.microsoft.com/office/word/2010/wordprocessingInk" xmlns:wne="http://schemas.microsoft.com/office/word/2006/wordml" xmlns:wps="http://schemas.microsoft.com/office/word/2010/wordprocessingShape" mc:Ignorable="w14 w15 wp14">
+  <w:abstractNum w:abstractNumId="0" w15:restartNumberingAfterBreak="0">
+    <w:nsid w:val="0B3A5D7D"/>
+    <w:multiLevelType w:val="hybridMultilevel"/>
+    <w:tmpl w:val="B2DAEF88"/>
+    <w:lvl w:ilvl="0" w:tplc="0415000F">
+      <w:start w:val="1"/>
+      <w:numFmt w:val="decimal"/>
+      <w:lvlText w:val="%1."/>
+      <w:lvlJc w:val="left"/>
+      <w:pPr>
+        <w:ind w:left="720" w:hanging="360"/>
+      </w:pPr>
+      <w:rPr>
+        <w:rFonts w:hint="default"/>
+      </w:rPr>
+    </w:lvl>
+    <w:lvl w:ilvl="1" w:tplc="04150019" w:tentative="1">
+      <w:start w:val="1"/>
+      <w:numFmt w:val="lowerLetter"/>
+      <w:lvlText w:val="%2."/>
+      <w:lvlJc w:val="left"/>
+      <w:pPr>
+        <w:ind w:left="1440" w:hanging="360"/>
+      </w:pPr>
+    </w:lvl>
+    <w:lvl w:ilvl="2" w:tplc="0415001B" w:tentative="1">
+      <w:start w:val="1"/>
+      <w:numFmt w:val="lowerRoman"/>
+      <w:lvlText w:val="%3."/>
+      <w:lvlJc w:val="right"/>
+      <w:pPr>
+        <w:ind w:left="2160" w:hanging="180"/>
+      </w:pPr>
+    </w:lvl>
+    <w:lvl w:ilvl="3" w:tplc="0415000F" w:tentative="1">
+      <w:start w:val="1"/>
+      <w:numFmt w:val="decimal"/>
+      <w:lvlText w:val="%4."/>
+      <w:lvlJc w:val="left"/>
+      <w:pPr>
+        <w:ind w:left="2880" w:hanging="360"/>
+      </w:pPr>
+    </w:lvl>
+    <w:lvl w:ilvl="4" w:tplc="04150019" w:tentative="1">
+      <w:start w:val="1"/>
+      <w:numFmt w:val="lowerLetter"/>
+      <w:lvlText w:val="%5."/>
+      <w:lvlJc w:val="left"/>
+      <w:pPr>
+        <w:ind w:left="3600" w:hanging="360"/>
+      </w:pPr>
+    </w:lvl>
+    <w:lvl w:ilvl="5" w:tplc="0415001B" w:tentative="1">
+      <w:start w:val="1"/>
+      <w:numFmt w:val="lowerRoman"/>
+      <w:lvlText w:val="%6."/>
+      <w:lvlJc w:val="right"/>
+      <w:pPr>
+        <w:ind w:left="4320" w:hanging="180"/>
+      </w:pPr>
+    </w:lvl>
+    <w:lvl w:ilvl="6" w:tplc="0415000F" w:tentative="1">
+      <w:start w:val="1"/>
+      <w:numFmt w:val="decimal"/>
+      <w:lvlText w:val="%7."/>
+      <w:lvlJc w:val="left"/>
+      <w:pPr>
+        <w:ind w:left="5040" w:hanging="360"/>
+      </w:pPr>
+    </w:lvl>
+    <w:lvl w:ilvl="7" w:tplc="04150019" w:tentative="1">
+      <w:start w:val="1"/>
+      <w:numFmt w:val="lowerLetter"/>
+      <w:lvlText w:val="%8."/>
+      <w:lvlJc w:val="left"/>
+      <w:pPr>
+        <w:ind w:left="5760" w:hanging="360"/>
+      </w:pPr>
+    </w:lvl>
+    <w:lvl w:ilvl="8" w:tplc="0415001B" w:tentative="1">
+      <w:start w:val="1"/>
+      <w:numFmt w:val="lowerRoman"/>
+      <w:lvlText w:val="%9."/>
+      <w:lvlJc w:val="right"/>
+      <w:pPr>
+        <w:ind w:left="6480" w:hanging="180"/>
+      </w:pPr>
+    </w:lvl>
+  </w:abstractNum>
+  <w:num w:numId="1">
+    <w:abstractNumId w:val="0"/>
+  </w:num>
+</w:numbering>
 </file>
 
 <file path=word/styles.xml><?xml version="1.0" encoding="utf-8"?>
@@ -567,6 +795,17 @@
     <w:semiHidden/>
     <w:unhideWhenUsed/>
   </w:style>
+  <w:style w:type="paragraph" w:styleId="Akapitzlist">
+    <w:name w:val="List Paragraph"/>
+    <w:basedOn w:val="Normalny"/>
+    <w:uiPriority w:val="34"/>
+    <w:qFormat/>
+    <w:rsid w:val="00C247B4"/>
+    <w:pPr>
+      <w:ind w:left="720"/>
+      <w:contextualSpacing/>
+    </w:pPr>
+  </w:style>
 </w:styles>
 </file>
 

</xml_diff>